<commit_message>
Alle 6 UC's blev opdateret og rettet til. Alle gruppens medlemmer deltog
</commit_message>
<xml_diff>
--- a/Use Cases/UC1 - Opsætning af ny flyvning.docx
+++ b/Use Cases/UC1 - Opsætning af ny flyvning.docx
@@ -502,9 +502,8 @@
                 <w:szCs w:val="24"/>
                 <w:lang w:eastAsia="da-DK"/>
               </w:rPr>
-              <w:t>web-</w:t>
-            </w:r>
-            <w:proofErr w:type="spellStart"/>
+              <w:t>web</w:t>
+            </w:r>
             <w:r>
               <w:rPr>
                 <w:rFonts w:eastAsia="Times New Roman" w:cs="Times New Roman"/>
@@ -514,7 +513,15 @@
               </w:rPr>
               <w:t>app</w:t>
             </w:r>
-            <w:proofErr w:type="spellEnd"/>
+            <w:r>
+              <w:rPr>
+                <w:rFonts w:eastAsia="Times New Roman" w:cs="Times New Roman"/>
+                <w:color w:val="000000"/>
+                <w:szCs w:val="24"/>
+                <w:lang w:eastAsia="da-DK"/>
+              </w:rPr>
+              <w:t>likation</w:t>
+            </w:r>
             <w:r>
               <w:rPr>
                 <w:rFonts w:eastAsia="Times New Roman" w:cs="Times New Roman"/>
@@ -600,26 +607,8 @@
                 <w:color w:val="000000"/>
                 <w:lang w:eastAsia="da-DK"/>
               </w:rPr>
-              <w:t xml:space="preserve">Gør </w:t>
-            </w:r>
-            <w:r>
-              <w:rPr>
-                <w:rFonts w:eastAsia="Times New Roman" w:cs="Times New Roman"/>
-                <w:color w:val="000000"/>
-                <w:lang w:eastAsia="da-DK"/>
-              </w:rPr>
-              <w:t>information om opsætning</w:t>
-            </w:r>
-            <w:r>
-              <w:rPr>
-                <w:rFonts w:eastAsia="Times New Roman" w:cs="Times New Roman"/>
-                <w:color w:val="000000"/>
-                <w:lang w:eastAsia="da-DK"/>
-              </w:rPr>
-              <w:t xml:space="preserve"> tilgængelig for quadrocopter</w:t>
-            </w:r>
-            <w:bookmarkStart w:id="0" w:name="_GoBack"/>
-            <w:bookmarkEnd w:id="0"/>
+              <w:t>Gør information om opsætning tilgængelig for quadrocopter</w:t>
+            </w:r>
             <w:r>
               <w:rPr>
                 <w:rFonts w:eastAsia="Times New Roman" w:cs="Times New Roman"/>
@@ -679,7 +668,16 @@
                 <w:szCs w:val="24"/>
                 <w:lang w:eastAsia="da-DK"/>
               </w:rPr>
-              <w:t>Ingen.</w:t>
+              <w:t>Bruger er oprettet i systemet</w:t>
+            </w:r>
+            <w:r>
+              <w:rPr>
+                <w:rFonts w:eastAsia="Times New Roman" w:cs="Times New Roman"/>
+                <w:color w:val="000000"/>
+                <w:szCs w:val="24"/>
+                <w:lang w:eastAsia="da-DK"/>
+              </w:rPr>
+              <w:t>.</w:t>
             </w:r>
           </w:p>
         </w:tc>
@@ -725,6 +723,8 @@
                 <w:lang w:eastAsia="da-DK"/>
               </w:rPr>
             </w:pPr>
+            <w:bookmarkStart w:id="0" w:name="_GoBack"/>
+            <w:bookmarkEnd w:id="0"/>
             <w:r>
               <w:rPr>
                 <w:rFonts w:eastAsia="Times New Roman" w:cs="Times New Roman"/>
@@ -934,29 +934,298 @@
               </w:rPr>
               <w:t xml:space="preserve">vises webapplikations </w:t>
             </w:r>
+            <w:r>
+              <w:rPr>
+                <w:rFonts w:eastAsia="Times New Roman" w:cs="Times New Roman"/>
+                <w:color w:val="000000"/>
+                <w:szCs w:val="24"/>
+                <w:lang w:eastAsia="da-DK"/>
+              </w:rPr>
+              <w:t>forside.</w:t>
+            </w:r>
+          </w:p>
+          <w:p>
+            <w:pPr>
+              <w:spacing w:line="360" w:lineRule="auto"/>
+              <w:rPr>
+                <w:rFonts w:eastAsia="Times New Roman" w:cs="Times New Roman"/>
+                <w:color w:val="000000"/>
+                <w:szCs w:val="24"/>
+                <w:lang w:eastAsia="da-DK"/>
+              </w:rPr>
+            </w:pPr>
+            <w:r>
+              <w:rPr>
+                <w:rFonts w:eastAsia="Times New Roman" w:cs="Times New Roman"/>
+                <w:color w:val="000000"/>
+                <w:szCs w:val="24"/>
+                <w:lang w:eastAsia="da-DK"/>
+              </w:rPr>
+              <w:t xml:space="preserve">        I:   Fejl i log-in</w:t>
+            </w:r>
+          </w:p>
+          <w:p>
+            <w:pPr>
+              <w:spacing w:line="360" w:lineRule="auto"/>
+              <w:rPr>
+                <w:rFonts w:eastAsia="Times New Roman" w:cs="Times New Roman"/>
+                <w:color w:val="000000"/>
+                <w:szCs w:val="24"/>
+                <w:lang w:eastAsia="da-DK"/>
+              </w:rPr>
+            </w:pPr>
+            <w:r>
+              <w:rPr>
+                <w:rFonts w:eastAsia="Times New Roman" w:cs="Times New Roman"/>
+                <w:color w:val="000000"/>
+                <w:szCs w:val="24"/>
+                <w:lang w:eastAsia="da-DK"/>
+              </w:rPr>
+              <w:t>3.</w:t>
+            </w:r>
+            <w:r>
+              <w:rPr>
+                <w:rFonts w:eastAsia="Times New Roman" w:cs="Times New Roman"/>
+                <w:color w:val="000000"/>
+                <w:szCs w:val="24"/>
+                <w:lang w:eastAsia="da-DK"/>
+              </w:rPr>
+              <w:t xml:space="preserve"> </w:t>
+            </w:r>
+            <w:r>
+              <w:rPr>
+                <w:rFonts w:eastAsia="Times New Roman" w:cs="Times New Roman"/>
+                <w:color w:val="000000"/>
+                <w:szCs w:val="24"/>
+                <w:lang w:eastAsia="da-DK"/>
+              </w:rPr>
+              <w:t xml:space="preserve">På </w:t>
+            </w:r>
+            <w:r>
+              <w:rPr>
+                <w:rFonts w:eastAsia="Times New Roman" w:cs="Times New Roman"/>
+                <w:color w:val="000000"/>
+                <w:szCs w:val="24"/>
+                <w:lang w:eastAsia="da-DK"/>
+              </w:rPr>
+              <w:t xml:space="preserve">forsiden </w:t>
+            </w:r>
+            <w:r>
+              <w:rPr>
+                <w:rFonts w:eastAsia="Times New Roman" w:cs="Times New Roman"/>
+                <w:color w:val="000000"/>
+                <w:szCs w:val="24"/>
+                <w:lang w:eastAsia="da-DK"/>
+              </w:rPr>
+              <w:t>vælge</w:t>
+            </w:r>
+            <w:r>
+              <w:rPr>
+                <w:rFonts w:eastAsia="Times New Roman" w:cs="Times New Roman"/>
+                <w:color w:val="000000"/>
+                <w:szCs w:val="24"/>
+                <w:lang w:eastAsia="da-DK"/>
+              </w:rPr>
+              <w:t>s</w:t>
+            </w:r>
+            <w:r>
+              <w:rPr>
+                <w:rFonts w:eastAsia="Times New Roman" w:cs="Times New Roman"/>
+                <w:color w:val="000000"/>
+                <w:szCs w:val="24"/>
+                <w:lang w:eastAsia="da-DK"/>
+              </w:rPr>
+              <w:t xml:space="preserve"> </w:t>
+            </w:r>
+            <w:r>
+              <w:rPr>
+                <w:rFonts w:eastAsia="Times New Roman" w:cs="Times New Roman"/>
+                <w:i/>
+                <w:color w:val="000000"/>
+                <w:szCs w:val="24"/>
+                <w:lang w:eastAsia="da-DK"/>
+              </w:rPr>
+              <w:t>N</w:t>
+            </w:r>
+            <w:r>
+              <w:rPr>
+                <w:rFonts w:eastAsia="Times New Roman" w:cs="Times New Roman"/>
+                <w:i/>
+                <w:color w:val="000000"/>
+                <w:szCs w:val="24"/>
+                <w:lang w:eastAsia="da-DK"/>
+              </w:rPr>
+              <w:t>y flyvning</w:t>
+            </w:r>
+            <w:r>
+              <w:rPr>
+                <w:rFonts w:eastAsia="Times New Roman" w:cs="Times New Roman"/>
+                <w:color w:val="000000"/>
+                <w:szCs w:val="24"/>
+                <w:lang w:eastAsia="da-DK"/>
+              </w:rPr>
+              <w:t>.</w:t>
+            </w:r>
+          </w:p>
+          <w:p>
+            <w:pPr>
+              <w:spacing w:line="360" w:lineRule="auto"/>
+              <w:rPr>
+                <w:rFonts w:eastAsia="Times New Roman" w:cs="Times New Roman"/>
+                <w:color w:val="000000"/>
+                <w:szCs w:val="24"/>
+                <w:lang w:eastAsia="da-DK"/>
+              </w:rPr>
+            </w:pPr>
+            <w:r>
+              <w:rPr>
+                <w:rFonts w:eastAsia="Times New Roman" w:cs="Times New Roman"/>
+                <w:color w:val="000000"/>
+                <w:szCs w:val="24"/>
+                <w:lang w:eastAsia="da-DK"/>
+              </w:rPr>
+              <w:t xml:space="preserve">4. </w:t>
+            </w:r>
+            <w:r>
+              <w:rPr>
+                <w:rFonts w:eastAsia="Times New Roman" w:cs="Times New Roman"/>
+                <w:color w:val="000000"/>
+                <w:szCs w:val="24"/>
+                <w:lang w:eastAsia="da-DK"/>
+              </w:rPr>
+              <w:t>Via et kort indstille</w:t>
+            </w:r>
+            <w:r>
+              <w:rPr>
+                <w:rFonts w:eastAsia="Times New Roman" w:cs="Times New Roman"/>
+                <w:color w:val="000000"/>
+                <w:szCs w:val="24"/>
+                <w:lang w:eastAsia="da-DK"/>
+              </w:rPr>
+              <w:t xml:space="preserve">s </w:t>
+            </w:r>
+            <w:r>
+              <w:rPr>
+                <w:rFonts w:eastAsia="Times New Roman" w:cs="Times New Roman"/>
+                <w:color w:val="000000"/>
+                <w:szCs w:val="24"/>
+                <w:lang w:eastAsia="da-DK"/>
+              </w:rPr>
+              <w:t xml:space="preserve">den/de GPS </w:t>
+            </w:r>
             <w:proofErr w:type="spellStart"/>
             <w:r>
               <w:rPr>
                 <w:rFonts w:eastAsia="Times New Roman" w:cs="Times New Roman"/>
-                <w:b/>
-                <w:i/>
-                <w:color w:val="000000"/>
-                <w:szCs w:val="24"/>
-                <w:lang w:eastAsia="da-DK"/>
-              </w:rPr>
-              <w:t>main</w:t>
+                <w:color w:val="000000"/>
+                <w:szCs w:val="24"/>
+                <w:lang w:eastAsia="da-DK"/>
+              </w:rPr>
+              <w:t>lok</w:t>
+            </w:r>
+            <w:r>
+              <w:rPr>
+                <w:rFonts w:eastAsia="Times New Roman" w:cs="Times New Roman"/>
+                <w:color w:val="000000"/>
+                <w:szCs w:val="24"/>
+                <w:lang w:eastAsia="da-DK"/>
+              </w:rPr>
+              <w:t>ation</w:t>
             </w:r>
             <w:proofErr w:type="spellEnd"/>
             <w:r>
               <w:rPr>
                 <w:rFonts w:eastAsia="Times New Roman" w:cs="Times New Roman"/>
-                <w:b/>
-                <w:i/>
-                <w:color w:val="000000"/>
-                <w:szCs w:val="24"/>
-                <w:lang w:eastAsia="da-DK"/>
-              </w:rPr>
-              <w:t xml:space="preserve"> skærm</w:t>
+                <w:color w:val="000000"/>
+                <w:szCs w:val="24"/>
+                <w:lang w:eastAsia="da-DK"/>
+              </w:rPr>
+              <w:t>(</w:t>
+            </w:r>
+            <w:r>
+              <w:rPr>
+                <w:rFonts w:eastAsia="Times New Roman" w:cs="Times New Roman"/>
+                <w:color w:val="000000"/>
+                <w:szCs w:val="24"/>
+                <w:lang w:eastAsia="da-DK"/>
+              </w:rPr>
+              <w:t>er</w:t>
+            </w:r>
+            <w:r>
+              <w:rPr>
+                <w:rFonts w:eastAsia="Times New Roman" w:cs="Times New Roman"/>
+                <w:color w:val="000000"/>
+                <w:szCs w:val="24"/>
+                <w:lang w:eastAsia="da-DK"/>
+              </w:rPr>
+              <w:t>)</w:t>
+            </w:r>
+            <w:r>
+              <w:rPr>
+                <w:rFonts w:eastAsia="Times New Roman" w:cs="Times New Roman"/>
+                <w:color w:val="000000"/>
+                <w:szCs w:val="24"/>
+                <w:lang w:eastAsia="da-DK"/>
+              </w:rPr>
+              <w:t xml:space="preserve"> hvor quadrocopteren </w:t>
+            </w:r>
+          </w:p>
+          <w:p>
+            <w:pPr>
+              <w:spacing w:line="360" w:lineRule="auto"/>
+              <w:rPr>
+                <w:rFonts w:eastAsia="Times New Roman" w:cs="Times New Roman"/>
+                <w:color w:val="000000"/>
+                <w:szCs w:val="24"/>
+                <w:lang w:eastAsia="da-DK"/>
+              </w:rPr>
+            </w:pPr>
+            <w:r>
+              <w:rPr>
+                <w:rFonts w:eastAsia="Times New Roman" w:cs="Times New Roman"/>
+                <w:color w:val="000000"/>
+                <w:szCs w:val="24"/>
+                <w:lang w:eastAsia="da-DK"/>
+              </w:rPr>
+              <w:t xml:space="preserve">    </w:t>
+            </w:r>
+            <w:proofErr w:type="gramStart"/>
+            <w:r>
+              <w:rPr>
+                <w:rFonts w:eastAsia="Times New Roman" w:cs="Times New Roman"/>
+                <w:color w:val="000000"/>
+                <w:szCs w:val="24"/>
+                <w:lang w:eastAsia="da-DK"/>
+              </w:rPr>
+              <w:t>u</w:t>
+            </w:r>
+            <w:r>
+              <w:rPr>
+                <w:rFonts w:eastAsia="Times New Roman" w:cs="Times New Roman"/>
+                <w:color w:val="000000"/>
+                <w:szCs w:val="24"/>
+                <w:lang w:eastAsia="da-DK"/>
+              </w:rPr>
+              <w:t>nder</w:t>
+            </w:r>
+            <w:proofErr w:type="gramEnd"/>
+            <w:r>
+              <w:rPr>
+                <w:rFonts w:eastAsia="Times New Roman" w:cs="Times New Roman"/>
+                <w:color w:val="000000"/>
+                <w:szCs w:val="24"/>
+                <w:lang w:eastAsia="da-DK"/>
+              </w:rPr>
+              <w:t xml:space="preserve"> </w:t>
+            </w:r>
+            <w:r>
+              <w:rPr>
+                <w:rFonts w:eastAsia="Times New Roman" w:cs="Times New Roman"/>
+                <w:color w:val="000000"/>
+                <w:szCs w:val="24"/>
+                <w:lang w:eastAsia="da-DK"/>
+              </w:rPr>
+              <w:t>flyvning skal tage billeder/video</w:t>
             </w:r>
             <w:r>
               <w:rPr>
@@ -985,27 +1254,52 @@
                 <w:szCs w:val="24"/>
                 <w:lang w:eastAsia="da-DK"/>
               </w:rPr>
-              <w:t xml:space="preserve">        I:   Fejl i log-in</w:t>
-            </w:r>
-          </w:p>
-          <w:p>
-            <w:pPr>
-              <w:spacing w:line="360" w:lineRule="auto"/>
-              <w:rPr>
-                <w:rFonts w:eastAsia="Times New Roman" w:cs="Times New Roman"/>
-                <w:color w:val="000000"/>
-                <w:szCs w:val="24"/>
-                <w:lang w:eastAsia="da-DK"/>
-              </w:rPr>
-            </w:pPr>
-            <w:r>
-              <w:rPr>
-                <w:rFonts w:eastAsia="Times New Roman" w:cs="Times New Roman"/>
-                <w:color w:val="000000"/>
-                <w:szCs w:val="24"/>
-                <w:lang w:eastAsia="da-DK"/>
-              </w:rPr>
-              <w:t>3.</w:t>
+              <w:t xml:space="preserve">5. </w:t>
+            </w:r>
+            <w:r>
+              <w:rPr>
+                <w:rFonts w:eastAsia="Times New Roman" w:cs="Times New Roman"/>
+                <w:color w:val="000000"/>
+                <w:szCs w:val="24"/>
+                <w:lang w:eastAsia="da-DK"/>
+              </w:rPr>
+              <w:t>F</w:t>
+            </w:r>
+            <w:r>
+              <w:rPr>
+                <w:rFonts w:eastAsia="Times New Roman" w:cs="Times New Roman"/>
+                <w:color w:val="000000"/>
+                <w:szCs w:val="24"/>
+                <w:lang w:eastAsia="da-DK"/>
+              </w:rPr>
+              <w:t>l</w:t>
+            </w:r>
+            <w:r>
+              <w:rPr>
+                <w:rFonts w:eastAsia="Times New Roman" w:cs="Times New Roman"/>
+                <w:color w:val="000000"/>
+                <w:szCs w:val="24"/>
+                <w:lang w:eastAsia="da-DK"/>
+              </w:rPr>
+              <w:t>yvehøjde</w:t>
+            </w:r>
+            <w:r>
+              <w:rPr>
+                <w:rFonts w:eastAsia="Times New Roman" w:cs="Times New Roman"/>
+                <w:color w:val="000000"/>
+                <w:szCs w:val="24"/>
+                <w:lang w:eastAsia="da-DK"/>
+              </w:rPr>
+              <w:t>,</w:t>
+            </w:r>
+            <w:r>
+              <w:rPr>
+                <w:rFonts w:eastAsia="Times New Roman" w:cs="Times New Roman"/>
+                <w:color w:val="000000"/>
+                <w:szCs w:val="24"/>
+                <w:lang w:eastAsia="da-DK"/>
+              </w:rPr>
+              <w:t xml:space="preserve"> flyvehastighed,</w:t>
             </w:r>
             <w:r>
               <w:rPr>
@@ -1023,49 +1317,25 @@
                 <w:szCs w:val="24"/>
                 <w:lang w:eastAsia="da-DK"/>
               </w:rPr>
-              <w:t xml:space="preserve">På </w:t>
-            </w:r>
-            <w:proofErr w:type="spellStart"/>
-            <w:r>
-              <w:rPr>
-                <w:rFonts w:eastAsia="Times New Roman" w:cs="Times New Roman"/>
-                <w:b/>
-                <w:i/>
-                <w:color w:val="000000"/>
-                <w:szCs w:val="24"/>
-                <w:lang w:eastAsia="da-DK"/>
-              </w:rPr>
-              <w:t>main</w:t>
-            </w:r>
-            <w:proofErr w:type="spellEnd"/>
-            <w:r>
-              <w:rPr>
-                <w:rFonts w:eastAsia="Times New Roman" w:cs="Times New Roman"/>
-                <w:b/>
-                <w:i/>
-                <w:color w:val="000000"/>
-                <w:szCs w:val="24"/>
-                <w:lang w:eastAsia="da-DK"/>
-              </w:rPr>
-              <w:t xml:space="preserve"> skærm</w:t>
-            </w:r>
-            <w:r>
-              <w:rPr>
-                <w:rFonts w:eastAsia="Times New Roman" w:cs="Times New Roman"/>
-                <w:color w:val="000000"/>
-                <w:szCs w:val="24"/>
-                <w:lang w:eastAsia="da-DK"/>
-              </w:rPr>
-              <w:t xml:space="preserve"> vælge</w:t>
-            </w:r>
-            <w:r>
-              <w:rPr>
-                <w:rFonts w:eastAsia="Times New Roman" w:cs="Times New Roman"/>
-                <w:color w:val="000000"/>
-                <w:szCs w:val="24"/>
-                <w:lang w:eastAsia="da-DK"/>
-              </w:rPr>
-              <w:t>s</w:t>
+              <w:t xml:space="preserve">billedopløsning </w:t>
+            </w:r>
+            <w:r>
+              <w:rPr>
+                <w:rFonts w:eastAsia="Times New Roman" w:cs="Times New Roman"/>
+                <w:color w:val="000000"/>
+                <w:szCs w:val="24"/>
+                <w:lang w:eastAsia="da-DK"/>
+              </w:rPr>
+              <w:t>mm</w:t>
+            </w:r>
+            <w:r>
+              <w:rPr>
+                <w:rFonts w:eastAsia="Times New Roman" w:cs="Times New Roman"/>
+                <w:color w:val="000000"/>
+                <w:szCs w:val="24"/>
+                <w:lang w:eastAsia="da-DK"/>
+              </w:rPr>
+              <w:t xml:space="preserve"> kan</w:t>
             </w:r>
             <w:r>
               <w:rPr>
@@ -1079,305 +1349,11 @@
             <w:r>
               <w:rPr>
                 <w:rFonts w:eastAsia="Times New Roman" w:cs="Times New Roman"/>
-                <w:b/>
-                <w:i/>
-                <w:color w:val="000000"/>
-                <w:szCs w:val="24"/>
-                <w:lang w:eastAsia="da-DK"/>
-              </w:rPr>
-              <w:t>Opsætning af</w:t>
-            </w:r>
-            <w:r>
-              <w:rPr>
-                <w:rFonts w:eastAsia="Times New Roman" w:cs="Times New Roman"/>
-                <w:b/>
-                <w:i/>
-                <w:color w:val="000000"/>
-                <w:szCs w:val="24"/>
-                <w:lang w:eastAsia="da-DK"/>
-              </w:rPr>
-              <w:t xml:space="preserve"> ny flyvning</w:t>
-            </w:r>
-            <w:r>
-              <w:rPr>
-                <w:rFonts w:eastAsia="Times New Roman" w:cs="Times New Roman"/>
-                <w:color w:val="000000"/>
-                <w:szCs w:val="24"/>
-                <w:lang w:eastAsia="da-DK"/>
-              </w:rPr>
-              <w:t>.</w:t>
-            </w:r>
-          </w:p>
-          <w:p>
-            <w:pPr>
-              <w:spacing w:line="360" w:lineRule="auto"/>
-              <w:rPr>
-                <w:rFonts w:eastAsia="Times New Roman" w:cs="Times New Roman"/>
-                <w:color w:val="000000"/>
-                <w:szCs w:val="24"/>
-                <w:lang w:eastAsia="da-DK"/>
-              </w:rPr>
-            </w:pPr>
-            <w:r>
-              <w:rPr>
-                <w:rFonts w:eastAsia="Times New Roman" w:cs="Times New Roman"/>
-                <w:color w:val="000000"/>
-                <w:szCs w:val="24"/>
-                <w:lang w:eastAsia="da-DK"/>
-              </w:rPr>
-              <w:t xml:space="preserve">4. </w:t>
-            </w:r>
-            <w:r>
-              <w:rPr>
-                <w:rFonts w:eastAsia="Times New Roman" w:cs="Times New Roman"/>
-                <w:color w:val="000000"/>
-                <w:szCs w:val="24"/>
-                <w:lang w:eastAsia="da-DK"/>
-              </w:rPr>
-              <w:t xml:space="preserve">Via et </w:t>
-            </w:r>
-            <w:r>
-              <w:rPr>
-                <w:rFonts w:eastAsia="Times New Roman" w:cs="Times New Roman"/>
-                <w:b/>
-                <w:i/>
-                <w:color w:val="000000"/>
-                <w:szCs w:val="24"/>
-                <w:lang w:eastAsia="da-DK"/>
-              </w:rPr>
-              <w:t>kort</w:t>
-            </w:r>
-            <w:r>
-              <w:rPr>
-                <w:rFonts w:eastAsia="Times New Roman" w:cs="Times New Roman"/>
-                <w:color w:val="000000"/>
-                <w:szCs w:val="24"/>
-                <w:lang w:eastAsia="da-DK"/>
-              </w:rPr>
-              <w:t xml:space="preserve"> indstille</w:t>
-            </w:r>
-            <w:r>
-              <w:rPr>
-                <w:rFonts w:eastAsia="Times New Roman" w:cs="Times New Roman"/>
-                <w:color w:val="000000"/>
-                <w:szCs w:val="24"/>
-                <w:lang w:eastAsia="da-DK"/>
-              </w:rPr>
-              <w:t xml:space="preserve">s </w:t>
-            </w:r>
-            <w:r>
-              <w:rPr>
-                <w:rFonts w:eastAsia="Times New Roman" w:cs="Times New Roman"/>
-                <w:color w:val="000000"/>
-                <w:szCs w:val="24"/>
-                <w:lang w:eastAsia="da-DK"/>
-              </w:rPr>
-              <w:t xml:space="preserve">den/de GPS </w:t>
-            </w:r>
-            <w:r>
-              <w:rPr>
-                <w:rFonts w:eastAsia="Times New Roman" w:cs="Times New Roman"/>
-                <w:color w:val="000000"/>
-                <w:szCs w:val="24"/>
-                <w:lang w:eastAsia="da-DK"/>
-              </w:rPr>
-              <w:t>location(</w:t>
-            </w:r>
-            <w:r>
-              <w:rPr>
-                <w:rFonts w:eastAsia="Times New Roman" w:cs="Times New Roman"/>
-                <w:color w:val="000000"/>
-                <w:szCs w:val="24"/>
-                <w:lang w:eastAsia="da-DK"/>
-              </w:rPr>
-              <w:t>er</w:t>
-            </w:r>
-            <w:r>
-              <w:rPr>
-                <w:rFonts w:eastAsia="Times New Roman" w:cs="Times New Roman"/>
-                <w:color w:val="000000"/>
-                <w:szCs w:val="24"/>
-                <w:lang w:eastAsia="da-DK"/>
-              </w:rPr>
-              <w:t>)</w:t>
-            </w:r>
-            <w:r>
-              <w:rPr>
-                <w:rFonts w:eastAsia="Times New Roman" w:cs="Times New Roman"/>
-                <w:color w:val="000000"/>
-                <w:szCs w:val="24"/>
-                <w:lang w:eastAsia="da-DK"/>
-              </w:rPr>
-              <w:t xml:space="preserve"> hvor quadrocopteren </w:t>
-            </w:r>
-          </w:p>
-          <w:p>
-            <w:pPr>
-              <w:spacing w:line="360" w:lineRule="auto"/>
-              <w:rPr>
-                <w:rFonts w:eastAsia="Times New Roman" w:cs="Times New Roman"/>
-                <w:color w:val="000000"/>
-                <w:szCs w:val="24"/>
-                <w:lang w:eastAsia="da-DK"/>
-              </w:rPr>
-            </w:pPr>
-            <w:r>
-              <w:rPr>
-                <w:rFonts w:eastAsia="Times New Roman" w:cs="Times New Roman"/>
-                <w:color w:val="000000"/>
-                <w:szCs w:val="24"/>
-                <w:lang w:eastAsia="da-DK"/>
-              </w:rPr>
-              <w:t xml:space="preserve">    </w:t>
-            </w:r>
-            <w:proofErr w:type="gramStart"/>
-            <w:r>
-              <w:rPr>
-                <w:rFonts w:eastAsia="Times New Roman" w:cs="Times New Roman"/>
-                <w:color w:val="000000"/>
-                <w:szCs w:val="24"/>
-                <w:lang w:eastAsia="da-DK"/>
-              </w:rPr>
-              <w:t>u</w:t>
-            </w:r>
-            <w:r>
-              <w:rPr>
-                <w:rFonts w:eastAsia="Times New Roman" w:cs="Times New Roman"/>
-                <w:color w:val="000000"/>
-                <w:szCs w:val="24"/>
-                <w:lang w:eastAsia="da-DK"/>
-              </w:rPr>
-              <w:t>nder</w:t>
-            </w:r>
-            <w:proofErr w:type="gramEnd"/>
-            <w:r>
-              <w:rPr>
-                <w:rFonts w:eastAsia="Times New Roman" w:cs="Times New Roman"/>
-                <w:color w:val="000000"/>
-                <w:szCs w:val="24"/>
-                <w:lang w:eastAsia="da-DK"/>
-              </w:rPr>
-              <w:t xml:space="preserve"> </w:t>
-            </w:r>
-            <w:r>
-              <w:rPr>
-                <w:rFonts w:eastAsia="Times New Roman" w:cs="Times New Roman"/>
-                <w:color w:val="000000"/>
-                <w:szCs w:val="24"/>
-                <w:lang w:eastAsia="da-DK"/>
-              </w:rPr>
-              <w:t xml:space="preserve">flyvning skal tage </w:t>
-            </w:r>
-            <w:r>
-              <w:rPr>
-                <w:rFonts w:eastAsia="Times New Roman" w:cs="Times New Roman"/>
-                <w:b/>
-                <w:i/>
-                <w:color w:val="000000"/>
-                <w:szCs w:val="24"/>
-                <w:lang w:eastAsia="da-DK"/>
-              </w:rPr>
-              <w:t>billeder/video</w:t>
-            </w:r>
-            <w:r>
-              <w:rPr>
-                <w:rFonts w:eastAsia="Times New Roman" w:cs="Times New Roman"/>
-                <w:color w:val="000000"/>
-                <w:szCs w:val="24"/>
-                <w:lang w:eastAsia="da-DK"/>
-              </w:rPr>
-              <w:t>.</w:t>
-            </w:r>
-          </w:p>
-          <w:p>
-            <w:pPr>
-              <w:spacing w:line="360" w:lineRule="auto"/>
-              <w:rPr>
-                <w:rFonts w:eastAsia="Times New Roman" w:cs="Times New Roman"/>
-                <w:color w:val="000000"/>
-                <w:szCs w:val="24"/>
-                <w:lang w:eastAsia="da-DK"/>
-              </w:rPr>
-            </w:pPr>
-            <w:r>
-              <w:rPr>
-                <w:rFonts w:eastAsia="Times New Roman" w:cs="Times New Roman"/>
-                <w:color w:val="000000"/>
-                <w:szCs w:val="24"/>
-                <w:lang w:eastAsia="da-DK"/>
-              </w:rPr>
-              <w:t xml:space="preserve">5. </w:t>
-            </w:r>
-            <w:r>
-              <w:rPr>
-                <w:rFonts w:eastAsia="Times New Roman" w:cs="Times New Roman"/>
-                <w:color w:val="000000"/>
-                <w:szCs w:val="24"/>
-                <w:lang w:eastAsia="da-DK"/>
-              </w:rPr>
-              <w:t xml:space="preserve">Desuden indstilles </w:t>
-            </w:r>
-            <w:r>
-              <w:rPr>
-                <w:rFonts w:eastAsia="Times New Roman" w:cs="Times New Roman"/>
-                <w:b/>
-                <w:i/>
-                <w:color w:val="000000"/>
-                <w:szCs w:val="24"/>
-                <w:lang w:eastAsia="da-DK"/>
-              </w:rPr>
-              <w:t>fl</w:t>
-            </w:r>
-            <w:r>
-              <w:rPr>
-                <w:rFonts w:eastAsia="Times New Roman" w:cs="Times New Roman"/>
-                <w:b/>
-                <w:i/>
-                <w:color w:val="000000"/>
-                <w:szCs w:val="24"/>
-                <w:lang w:eastAsia="da-DK"/>
-              </w:rPr>
-              <w:t>yvehøjde</w:t>
-            </w:r>
-            <w:r>
-              <w:rPr>
-                <w:rFonts w:eastAsia="Times New Roman" w:cs="Times New Roman"/>
-                <w:color w:val="000000"/>
-                <w:szCs w:val="24"/>
-                <w:lang w:eastAsia="da-DK"/>
-              </w:rPr>
-              <w:t xml:space="preserve">, </w:t>
-            </w:r>
-            <w:r>
-              <w:rPr>
-                <w:rFonts w:eastAsia="Times New Roman" w:cs="Times New Roman"/>
-                <w:b/>
-                <w:i/>
-                <w:color w:val="000000"/>
-                <w:szCs w:val="24"/>
-                <w:lang w:eastAsia="da-DK"/>
-              </w:rPr>
-              <w:t>billedopløsning, f</w:t>
-            </w:r>
-            <w:r>
-              <w:rPr>
-                <w:rFonts w:eastAsia="Times New Roman" w:cs="Times New Roman"/>
-                <w:b/>
-                <w:i/>
-                <w:color w:val="000000"/>
-                <w:szCs w:val="24"/>
-                <w:lang w:eastAsia="da-DK"/>
-              </w:rPr>
-              <w:t>lyvehastighed</w:t>
-            </w:r>
-            <w:r>
-              <w:rPr>
-                <w:rFonts w:eastAsia="Times New Roman" w:cs="Times New Roman"/>
-                <w:color w:val="000000"/>
-                <w:szCs w:val="24"/>
-                <w:lang w:eastAsia="da-DK"/>
-              </w:rPr>
-              <w:t xml:space="preserve"> mm</w:t>
+                <w:color w:val="000000"/>
+                <w:szCs w:val="24"/>
+                <w:lang w:eastAsia="da-DK"/>
+              </w:rPr>
+              <w:t>indstilles</w:t>
             </w:r>
           </w:p>
           <w:p>

</xml_diff>